<commit_message>
add more screen shots to guide you
</commit_message>
<xml_diff>
--- a/Other-Files/GovContributionTables/ReadMe/GuideToSetup.docx
+++ b/Other-Files/GovContributionTables/ReadMe/GuideToSetup.docx
@@ -114,7 +114,6 @@
       <w:r>
         <w:t xml:space="preserve">Copy and paste the </w:t>
       </w:r>
-      <w:proofErr w:type="spellStart"/>
       <w:r>
         <w:rPr>
           <w:b/>
@@ -122,7 +121,6 @@
         </w:rPr>
         <w:t>GovContributionTables</w:t>
       </w:r>
-      <w:proofErr w:type="spellEnd"/>
       <w:r>
         <w:t xml:space="preserve"> directory to new location (</w:t>
       </w:r>
@@ -144,7 +142,6 @@
       <w:r>
         <w:t xml:space="preserve">Then change the </w:t>
       </w:r>
-      <w:proofErr w:type="spellStart"/>
       <w:r>
         <w:rPr>
           <w:rFonts w:ascii="Consolas" w:hAnsi="Consolas" w:cs="Consolas"/>
@@ -154,7 +151,6 @@
         </w:rPr>
         <w:t>GovernmentContributionTablesPath</w:t>
       </w:r>
-      <w:proofErr w:type="spellEnd"/>
       <w:r>
         <w:rPr>
           <w:rFonts w:ascii="Consolas" w:hAnsi="Consolas" w:cs="Consolas"/>
@@ -162,9 +158,8 @@
           <w:sz w:val="19"/>
           <w:szCs w:val="19"/>
         </w:rPr>
-        <w:t xml:space="preserve"> (in </w:t>
-      </w:r>
-      <w:proofErr w:type="spellStart"/>
+        <w:t xml:space="preserve"> (in appsettings.json)</w:t>
+      </w:r>
       <w:r>
         <w:rPr>
           <w:rFonts w:ascii="Consolas" w:hAnsi="Consolas" w:cs="Consolas"/>
@@ -172,25 +167,6 @@
           <w:sz w:val="19"/>
           <w:szCs w:val="19"/>
         </w:rPr>
-        <w:t>appsettings.json</w:t>
-      </w:r>
-      <w:proofErr w:type="spellEnd"/>
-      <w:r>
-        <w:rPr>
-          <w:rFonts w:ascii="Consolas" w:hAnsi="Consolas" w:cs="Consolas"/>
-          <w:color w:val="FF0000"/>
-          <w:sz w:val="19"/>
-          <w:szCs w:val="19"/>
-        </w:rPr>
-        <w:t>)</w:t>
-      </w:r>
-      <w:r>
-        <w:rPr>
-          <w:rFonts w:ascii="Consolas" w:hAnsi="Consolas" w:cs="Consolas"/>
-          <w:color w:val="FF0000"/>
-          <w:sz w:val="19"/>
-          <w:szCs w:val="19"/>
-        </w:rPr>
         <w:t xml:space="preserve"> </w:t>
       </w:r>
       <w:r>
@@ -216,23 +192,7 @@
     <w:p>
       <w:r>
         <w:lastRenderedPageBreak/>
-        <w:t xml:space="preserve">Government contribution is always computed </w:t>
-      </w:r>
-      <w:proofErr w:type="spellStart"/>
-      <w:r>
-        <w:t>kinsenas</w:t>
-      </w:r>
-      <w:proofErr w:type="spellEnd"/>
-      <w:r>
-        <w:t xml:space="preserve"> (or we divided the monthly contribution to two, every </w:t>
-      </w:r>
-      <w:proofErr w:type="spellStart"/>
-      <w:r>
-        <w:t>payslip</w:t>
-      </w:r>
-      <w:proofErr w:type="spellEnd"/>
-      <w:r>
-        <w:t>)</w:t>
+        <w:t>Government contribution is always computed kinsenas (or we divided the monthly contribution to two, every payslip)</w:t>
       </w:r>
     </w:p>
     <w:p>
@@ -330,11 +290,9 @@
       </w:r>
     </w:p>
     <w:p>
-      <w:proofErr w:type="spellStart"/>
       <w:r>
         <w:t>PagIbig</w:t>
       </w:r>
-      <w:proofErr w:type="spellEnd"/>
     </w:p>
     <w:p>
       <w:r>
@@ -433,6 +391,9 @@
     </w:p>
     <w:p>
       <w:r>
+        <w:rPr>
+          <w:noProof/>
+        </w:rPr>
         <w:drawing>
           <wp:inline distT="0" distB="0" distL="0" distR="0" wp14:anchorId="534E0F3F" wp14:editId="74ABD088">
             <wp:extent cx="5925377" cy="1733792"/>
@@ -471,19 +432,11 @@
       </w:r>
     </w:p>
     <w:p>
-      <w:proofErr w:type="spellStart"/>
       <w:r>
         <w:rPr>
           <w:highlight w:val="yellow"/>
         </w:rPr>
-        <w:t>GovContributionTables</w:t>
-      </w:r>
-      <w:proofErr w:type="spellEnd"/>
-      <w:r>
-        <w:rPr>
-          <w:highlight w:val="yellow"/>
-        </w:rPr>
-        <w:t>\SSS</w:t>
+        <w:t>GovContributionTables\SSS</w:t>
       </w:r>
     </w:p>
     <w:p>
@@ -501,21 +454,14 @@
           <w:szCs w:val="32"/>
         </w:rPr>
         <w:lastRenderedPageBreak/>
-        <w:t xml:space="preserve">Do not delete the </w:t>
-      </w:r>
-      <w:proofErr w:type="spellStart"/>
-      <w:r>
-        <w:rPr>
-          <w:color w:val="FF0000"/>
-          <w:sz w:val="32"/>
-          <w:szCs w:val="32"/>
-        </w:rPr>
-        <w:t>Default.json</w:t>
-      </w:r>
-      <w:proofErr w:type="spellEnd"/>
-    </w:p>
-    <w:p>
-      <w:r>
+        <w:t>Do not delete the Default.json</w:t>
+      </w:r>
+    </w:p>
+    <w:p>
+      <w:r>
+        <w:rPr>
+          <w:noProof/>
+        </w:rPr>
         <w:drawing>
           <wp:inline distT="0" distB="0" distL="0" distR="0" wp14:anchorId="0E4BA004" wp14:editId="0646618B">
             <wp:extent cx="6049219" cy="876422"/>
@@ -559,43 +505,23 @@
           <w:color w:val="FF0000"/>
         </w:rPr>
       </w:pPr>
-      <w:proofErr w:type="spellStart"/>
       <w:r>
         <w:rPr>
           <w:color w:val="FF0000"/>
         </w:rPr>
-        <w:t>Default.json</w:t>
-      </w:r>
-      <w:proofErr w:type="spellEnd"/>
-      <w:r>
+        <w:t>Default.json and 2021.json has same content</w:t>
+      </w:r>
+    </w:p>
+    <w:p>
+      <w:pPr>
         <w:rPr>
           <w:color w:val="FF0000"/>
         </w:rPr>
-        <w:t xml:space="preserve"> and </w:t>
-      </w:r>
+      </w:pPr>
       <w:r>
         <w:rPr>
           <w:color w:val="FF0000"/>
         </w:rPr>
-        <w:t>2021.json</w:t>
-      </w:r>
-      <w:r>
-        <w:rPr>
-          <w:color w:val="FF0000"/>
-        </w:rPr>
-        <w:t xml:space="preserve"> has same content</w:t>
-      </w:r>
-    </w:p>
-    <w:p>
-      <w:pPr>
-        <w:rPr>
-          <w:color w:val="FF0000"/>
-        </w:rPr>
-      </w:pPr>
-      <w:r>
-        <w:rPr>
-          <w:color w:val="FF0000"/>
-        </w:rPr>
         <w:t>If incase the SSS update the contribution table, see below instruction</w:t>
       </w:r>
     </w:p>
@@ -640,15 +566,7 @@
     </w:p>
     <w:p>
       <w:r>
-        <w:t xml:space="preserve">then copy and paste the generated JSON content, then create new .json file on </w:t>
-      </w:r>
-      <w:proofErr w:type="spellStart"/>
-      <w:r>
-        <w:t>SSSContributionTables</w:t>
-      </w:r>
-      <w:proofErr w:type="spellEnd"/>
-      <w:r>
-        <w:t xml:space="preserve"> (parent directory of this file)</w:t>
+        <w:t>then copy and paste the generated JSON content, then create new .json file on SSSContributionTables (parent directory of this file)</w:t>
       </w:r>
     </w:p>
     <w:p/>
@@ -688,6 +606,9 @@
     </w:p>
     <w:p>
       <w:r>
+        <w:rPr>
+          <w:noProof/>
+        </w:rPr>
         <w:lastRenderedPageBreak/>
         <w:drawing>
           <wp:inline distT="0" distB="0" distL="0" distR="0" wp14:anchorId="2153B305" wp14:editId="230788E8">
@@ -774,6 +695,127 @@
                     <a:ln>
                       <a:noFill/>
                     </a:ln>
+                  </pic:spPr>
+                </pic:pic>
+              </a:graphicData>
+            </a:graphic>
+          </wp:inline>
+        </w:drawing>
+      </w:r>
+    </w:p>
+    <w:p>
+      <w:r>
+        <w:lastRenderedPageBreak/>
+        <w:drawing>
+          <wp:inline distT="0" distB="0" distL="0" distR="0" wp14:anchorId="3E15643B" wp14:editId="4A4935CC">
+            <wp:extent cx="9144000" cy="4953635"/>
+            <wp:effectExtent l="0" t="0" r="0" b="0"/>
+            <wp:docPr id="11" name="Picture 11" descr="Graphical user interface, text, application, Teams&#10;&#10;Description automatically generated"/>
+            <wp:cNvGraphicFramePr>
+              <a:graphicFrameLocks xmlns:a="http://schemas.openxmlformats.org/drawingml/2006/main" noChangeAspect="1"/>
+            </wp:cNvGraphicFramePr>
+            <a:graphic xmlns:a="http://schemas.openxmlformats.org/drawingml/2006/main">
+              <a:graphicData uri="http://schemas.openxmlformats.org/drawingml/2006/picture">
+                <pic:pic xmlns:pic="http://schemas.openxmlformats.org/drawingml/2006/picture">
+                  <pic:nvPicPr>
+                    <pic:cNvPr id="11" name="Picture 11" descr="Graphical user interface, text, application, Teams&#10;&#10;Description automatically generated"/>
+                    <pic:cNvPicPr/>
+                  </pic:nvPicPr>
+                  <pic:blipFill>
+                    <a:blip r:embed="rId15"/>
+                    <a:stretch>
+                      <a:fillRect/>
+                    </a:stretch>
+                  </pic:blipFill>
+                  <pic:spPr>
+                    <a:xfrm>
+                      <a:off x="0" y="0"/>
+                      <a:ext cx="9144000" cy="4953635"/>
+                    </a:xfrm>
+                    <a:prstGeom prst="rect">
+                      <a:avLst/>
+                    </a:prstGeom>
+                  </pic:spPr>
+                </pic:pic>
+              </a:graphicData>
+            </a:graphic>
+          </wp:inline>
+        </w:drawing>
+      </w:r>
+    </w:p>
+    <w:p/>
+    <w:p>
+      <w:r>
+        <w:lastRenderedPageBreak/>
+        <w:drawing>
+          <wp:inline distT="0" distB="0" distL="0" distR="0" wp14:anchorId="12D74F2E" wp14:editId="714E5664">
+            <wp:extent cx="9144000" cy="4322445"/>
+            <wp:effectExtent l="0" t="0" r="0" b="1905"/>
+            <wp:docPr id="12" name="Picture 12" descr="Graphical user interface, text, application&#10;&#10;Description automatically generated"/>
+            <wp:cNvGraphicFramePr>
+              <a:graphicFrameLocks xmlns:a="http://schemas.openxmlformats.org/drawingml/2006/main" noChangeAspect="1"/>
+            </wp:cNvGraphicFramePr>
+            <a:graphic xmlns:a="http://schemas.openxmlformats.org/drawingml/2006/main">
+              <a:graphicData uri="http://schemas.openxmlformats.org/drawingml/2006/picture">
+                <pic:pic xmlns:pic="http://schemas.openxmlformats.org/drawingml/2006/picture">
+                  <pic:nvPicPr>
+                    <pic:cNvPr id="12" name="Picture 12" descr="Graphical user interface, text, application&#10;&#10;Description automatically generated"/>
+                    <pic:cNvPicPr/>
+                  </pic:nvPicPr>
+                  <pic:blipFill>
+                    <a:blip r:embed="rId16"/>
+                    <a:stretch>
+                      <a:fillRect/>
+                    </a:stretch>
+                  </pic:blipFill>
+                  <pic:spPr>
+                    <a:xfrm>
+                      <a:off x="0" y="0"/>
+                      <a:ext cx="9144000" cy="4322445"/>
+                    </a:xfrm>
+                    <a:prstGeom prst="rect">
+                      <a:avLst/>
+                    </a:prstGeom>
+                  </pic:spPr>
+                </pic:pic>
+              </a:graphicData>
+            </a:graphic>
+          </wp:inline>
+        </w:drawing>
+      </w:r>
+    </w:p>
+    <w:p>
+      <w:r>
+        <w:lastRenderedPageBreak/>
+        <w:drawing>
+          <wp:inline distT="0" distB="0" distL="0" distR="0" wp14:anchorId="2A46CC60" wp14:editId="0AFE1117">
+            <wp:extent cx="9144000" cy="4775835"/>
+            <wp:effectExtent l="0" t="0" r="0" b="5715"/>
+            <wp:docPr id="13" name="Picture 13" descr="Graphical user interface, application&#10;&#10;Description automatically generated"/>
+            <wp:cNvGraphicFramePr>
+              <a:graphicFrameLocks xmlns:a="http://schemas.openxmlformats.org/drawingml/2006/main" noChangeAspect="1"/>
+            </wp:cNvGraphicFramePr>
+            <a:graphic xmlns:a="http://schemas.openxmlformats.org/drawingml/2006/main">
+              <a:graphicData uri="http://schemas.openxmlformats.org/drawingml/2006/picture">
+                <pic:pic xmlns:pic="http://schemas.openxmlformats.org/drawingml/2006/picture">
+                  <pic:nvPicPr>
+                    <pic:cNvPr id="13" name="Picture 13" descr="Graphical user interface, application&#10;&#10;Description automatically generated"/>
+                    <pic:cNvPicPr/>
+                  </pic:nvPicPr>
+                  <pic:blipFill>
+                    <a:blip r:embed="rId17"/>
+                    <a:stretch>
+                      <a:fillRect/>
+                    </a:stretch>
+                  </pic:blipFill>
+                  <pic:spPr>
+                    <a:xfrm>
+                      <a:off x="0" y="0"/>
+                      <a:ext cx="9144000" cy="4775835"/>
+                    </a:xfrm>
+                    <a:prstGeom prst="rect">
+                      <a:avLst/>
+                    </a:prstGeom>
                   </pic:spPr>
                 </pic:pic>
               </a:graphicData>

</xml_diff>